<commit_message>
Epic 0 - Maksym Hrytsyshyn
</commit_message>
<xml_diff>
--- a/ai_14/maksym_hrytsyshyn/epic5/epic_5_pactice_and_labs_maksym_hrytsyshyn.docx
+++ b/ai_14/maksym_hrytsyshyn/epic5/epic_5_pactice_and_labs_maksym_hrytsyshyn.docx
@@ -136,12 +136,262 @@
     </w:p>
     <w:p>
       <w:pPr>
+        <w:spacing w:after="0" w:line="240" w:lineRule="auto"/>
+        <w:rPr>
+          <w:rFonts w:ascii="Times New Roman" w:eastAsia="Times New Roman" w:hAnsi="Times New Roman" w:cs="Times New Roman"/>
+          <w:sz w:val="24"/>
+          <w:szCs w:val="24"/>
+          <w:lang w:val="en-US"/>
+        </w:rPr>
+      </w:pPr>
+    </w:p>
+    <w:p>
+      <w:pPr>
+        <w:spacing w:after="0" w:line="240" w:lineRule="auto"/>
         <w:jc w:val="center"/>
         <w:rPr>
           <w:rFonts w:ascii="Times New Roman" w:eastAsia="Times New Roman" w:hAnsi="Times New Roman" w:cs="Times New Roman"/>
-          <w:lang w:val="en-US"/>
-        </w:rPr>
-      </w:pPr>
+          <w:sz w:val="24"/>
+          <w:szCs w:val="24"/>
+        </w:rPr>
+      </w:pPr>
+      <w:r>
+        <w:rPr>
+          <w:rFonts w:ascii="Times New Roman" w:eastAsia="Times New Roman" w:hAnsi="Times New Roman" w:cs="Times New Roman"/>
+          <w:b/>
+          <w:bCs/>
+          <w:color w:val="000000"/>
+          <w:sz w:val="56"/>
+          <w:szCs w:val="56"/>
+        </w:rPr>
+        <w:t>Звіт</w:t>
+      </w:r>
+      <w:r>
+        <w:rPr>
+          <w:rFonts w:ascii="Times New Roman" w:eastAsia="Times New Roman" w:hAnsi="Times New Roman" w:cs="Times New Roman"/>
+          <w:b/>
+          <w:bCs/>
+          <w:color w:val="000000"/>
+          <w:sz w:val="28"/>
+          <w:szCs w:val="28"/>
+        </w:rPr>
+        <w:t> </w:t>
+      </w:r>
+    </w:p>
+    <w:p>
+      <w:pPr>
+        <w:spacing w:after="0" w:line="240" w:lineRule="auto"/>
+        <w:jc w:val="center"/>
+        <w:rPr>
+          <w:rFonts w:ascii="Times New Roman" w:eastAsia="Times New Roman" w:hAnsi="Times New Roman" w:cs="Times New Roman"/>
+          <w:sz w:val="24"/>
+          <w:szCs w:val="24"/>
+        </w:rPr>
+      </w:pPr>
+      <w:r>
+        <w:rPr>
+          <w:rFonts w:ascii="Times New Roman" w:eastAsia="Times New Roman" w:hAnsi="Times New Roman" w:cs="Times New Roman"/>
+          <w:b/>
+          <w:bCs/>
+          <w:color w:val="000000"/>
+          <w:sz w:val="28"/>
+          <w:szCs w:val="28"/>
+        </w:rPr>
+        <w:t>про виконання лабораторних та практичних робіт блоку № 5</w:t>
+      </w:r>
+    </w:p>
+    <w:p>
+      <w:pPr>
+        <w:spacing w:after="0" w:line="240" w:lineRule="auto"/>
+        <w:jc w:val="center"/>
+        <w:rPr>
+          <w:rFonts w:ascii="Times New Roman" w:eastAsia="Times New Roman" w:hAnsi="Times New Roman" w:cs="Times New Roman"/>
+          <w:sz w:val="24"/>
+          <w:szCs w:val="24"/>
+        </w:rPr>
+      </w:pPr>
+      <w:r>
+        <w:rPr>
+          <w:rFonts w:ascii="Times New Roman" w:eastAsia="Times New Roman" w:hAnsi="Times New Roman" w:cs="Times New Roman"/>
+          <w:color w:val="000000"/>
+          <w:sz w:val="28"/>
+          <w:szCs w:val="28"/>
+        </w:rPr>
+        <w:t>На тему:  «Файли. Системи числення. Бінарні Файли. Символи і Рядкові Змінні та Текстові Файли. Стандартна бібліотека та деталі/методи роботи з файлами. Створення й використання бібліотек.»</w:t>
+      </w:r>
+    </w:p>
+    <w:p>
+      <w:pPr>
+        <w:spacing w:after="0" w:line="240" w:lineRule="auto"/>
+        <w:jc w:val="center"/>
+        <w:rPr>
+          <w:rFonts w:ascii="Times New Roman" w:eastAsia="Times New Roman" w:hAnsi="Times New Roman" w:cs="Times New Roman"/>
+          <w:sz w:val="24"/>
+          <w:szCs w:val="24"/>
+        </w:rPr>
+      </w:pPr>
+      <w:r>
+        <w:rPr>
+          <w:rFonts w:ascii="Times New Roman" w:eastAsia="Times New Roman" w:hAnsi="Times New Roman" w:cs="Times New Roman"/>
+          <w:b/>
+          <w:bCs/>
+          <w:i/>
+          <w:iCs/>
+          <w:color w:val="000000"/>
+          <w:sz w:val="28"/>
+          <w:szCs w:val="28"/>
+        </w:rPr>
+        <w:t xml:space="preserve">з дисципліни: </w:t>
+      </w:r>
+      <w:r>
+        <w:rPr>
+          <w:rFonts w:ascii="Times New Roman" w:eastAsia="Times New Roman" w:hAnsi="Times New Roman" w:cs="Times New Roman"/>
+          <w:color w:val="000000"/>
+          <w:sz w:val="28"/>
+          <w:szCs w:val="28"/>
+        </w:rPr>
+        <w:t>«Мови та парадигми програмування»</w:t>
+      </w:r>
+    </w:p>
+    <w:p>
+      <w:pPr>
+        <w:spacing w:after="0" w:line="240" w:lineRule="auto"/>
+        <w:jc w:val="center"/>
+        <w:rPr>
+          <w:rFonts w:ascii="Times New Roman" w:eastAsia="Times New Roman" w:hAnsi="Times New Roman" w:cs="Times New Roman"/>
+          <w:sz w:val="24"/>
+          <w:szCs w:val="24"/>
+        </w:rPr>
+      </w:pPr>
+      <w:r>
+        <w:rPr>
+          <w:rFonts w:ascii="Times New Roman" w:eastAsia="Times New Roman" w:hAnsi="Times New Roman" w:cs="Times New Roman"/>
+          <w:color w:val="000000"/>
+          <w:sz w:val="28"/>
+          <w:szCs w:val="28"/>
+        </w:rPr>
+        <w:t>до:</w:t>
+      </w:r>
+    </w:p>
+    <w:p>
+      <w:pPr>
+        <w:spacing w:after="0" w:line="240" w:lineRule="auto"/>
+        <w:jc w:val="center"/>
+        <w:rPr>
+          <w:rFonts w:ascii="Times New Roman" w:eastAsia="Times New Roman" w:hAnsi="Times New Roman" w:cs="Times New Roman"/>
+          <w:sz w:val="24"/>
+          <w:szCs w:val="24"/>
+        </w:rPr>
+      </w:pPr>
+      <w:r>
+        <w:rPr>
+          <w:rFonts w:ascii="Times New Roman" w:eastAsia="Times New Roman" w:hAnsi="Times New Roman" w:cs="Times New Roman"/>
+          <w:color w:val="000000"/>
+          <w:sz w:val="28"/>
+          <w:szCs w:val="28"/>
+        </w:rPr>
+        <w:t>ВНС Лабораторної Роботи № 6 </w:t>
+      </w:r>
+    </w:p>
+    <w:p>
+      <w:pPr>
+        <w:spacing w:after="0" w:line="240" w:lineRule="auto"/>
+        <w:jc w:val="center"/>
+        <w:rPr>
+          <w:rFonts w:ascii="Times New Roman" w:eastAsia="Times New Roman" w:hAnsi="Times New Roman" w:cs="Times New Roman"/>
+          <w:sz w:val="24"/>
+          <w:szCs w:val="24"/>
+        </w:rPr>
+      </w:pPr>
+      <w:r>
+        <w:rPr>
+          <w:rFonts w:ascii="Times New Roman" w:eastAsia="Times New Roman" w:hAnsi="Times New Roman" w:cs="Times New Roman"/>
+          <w:color w:val="000000"/>
+          <w:sz w:val="28"/>
+          <w:szCs w:val="28"/>
+        </w:rPr>
+        <w:t>ВНС Лабораторної Роботи № 8</w:t>
+      </w:r>
+    </w:p>
+    <w:p>
+      <w:pPr>
+        <w:spacing w:after="0" w:line="240" w:lineRule="auto"/>
+        <w:jc w:val="center"/>
+        <w:rPr>
+          <w:rFonts w:ascii="Times New Roman" w:eastAsia="Times New Roman" w:hAnsi="Times New Roman" w:cs="Times New Roman"/>
+          <w:sz w:val="24"/>
+          <w:szCs w:val="24"/>
+        </w:rPr>
+      </w:pPr>
+      <w:r>
+        <w:rPr>
+          <w:rFonts w:ascii="Times New Roman" w:eastAsia="Times New Roman" w:hAnsi="Times New Roman" w:cs="Times New Roman"/>
+          <w:color w:val="000000"/>
+          <w:sz w:val="28"/>
+          <w:szCs w:val="28"/>
+        </w:rPr>
+        <w:t>ВНС Лабораторної Роботи № 9</w:t>
+      </w:r>
+    </w:p>
+    <w:p>
+      <w:pPr>
+        <w:spacing w:after="0" w:line="240" w:lineRule="auto"/>
+        <w:jc w:val="center"/>
+        <w:rPr>
+          <w:rFonts w:ascii="Times New Roman" w:eastAsia="Times New Roman" w:hAnsi="Times New Roman" w:cs="Times New Roman"/>
+          <w:sz w:val="24"/>
+          <w:szCs w:val="24"/>
+        </w:rPr>
+      </w:pPr>
+      <w:r>
+        <w:rPr>
+          <w:rFonts w:ascii="Times New Roman" w:eastAsia="Times New Roman" w:hAnsi="Times New Roman" w:cs="Times New Roman"/>
+          <w:color w:val="000000"/>
+          <w:sz w:val="28"/>
+          <w:szCs w:val="28"/>
+        </w:rPr>
+        <w:t>Алготестер Лабораторної Роботи №4</w:t>
+      </w:r>
+    </w:p>
+    <w:p>
+      <w:pPr>
+        <w:spacing w:after="0" w:line="240" w:lineRule="auto"/>
+        <w:jc w:val="center"/>
+        <w:rPr>
+          <w:rFonts w:ascii="Times New Roman" w:eastAsia="Times New Roman" w:hAnsi="Times New Roman" w:cs="Times New Roman"/>
+          <w:sz w:val="24"/>
+          <w:szCs w:val="24"/>
+        </w:rPr>
+      </w:pPr>
+      <w:r>
+        <w:rPr>
+          <w:rFonts w:ascii="Times New Roman" w:eastAsia="Times New Roman" w:hAnsi="Times New Roman" w:cs="Times New Roman"/>
+          <w:color w:val="000000"/>
+          <w:sz w:val="28"/>
+          <w:szCs w:val="28"/>
+        </w:rPr>
+        <w:t>Алготестер Лабораторної Роботи №6</w:t>
+      </w:r>
+    </w:p>
+    <w:p>
+      <w:pPr>
+        <w:spacing w:after="0" w:line="240" w:lineRule="auto"/>
+        <w:jc w:val="center"/>
+        <w:rPr>
+          <w:rFonts w:ascii="Times New Roman" w:eastAsia="Times New Roman" w:hAnsi="Times New Roman" w:cs="Times New Roman"/>
+          <w:sz w:val="24"/>
+          <w:szCs w:val="24"/>
+        </w:rPr>
+      </w:pPr>
+      <w:r>
+        <w:rPr>
+          <w:rFonts w:ascii="Times New Roman" w:eastAsia="Times New Roman" w:hAnsi="Times New Roman" w:cs="Times New Roman"/>
+          <w:color w:val="000000"/>
+          <w:sz w:val="28"/>
+          <w:szCs w:val="28"/>
+        </w:rPr>
+        <w:t>Практичних Робіт №5</w:t>
+      </w:r>
     </w:p>
     <w:p>
       <w:pPr>
@@ -150,86 +400,26 @@
         <w:rPr>
           <w:rFonts w:ascii="Times New Roman" w:eastAsia="Times New Roman" w:hAnsi="Times New Roman" w:cs="Times New Roman"/>
           <w:b/>
-          <w:sz w:val="40"/>
-          <w:szCs w:val="40"/>
-        </w:rPr>
-      </w:pPr>
-      <w:r>
-        <w:rPr>
-          <w:rFonts w:ascii="Times New Roman" w:eastAsia="Times New Roman" w:hAnsi="Times New Roman" w:cs="Times New Roman"/>
-          <w:b/>
-          <w:sz w:val="40"/>
-          <w:szCs w:val="40"/>
-        </w:rPr>
-        <w:t>Звіт</w:t>
-      </w:r>
-    </w:p>
-    <w:p>
-      <w:pPr>
-        <w:spacing w:line="240" w:lineRule="auto"/>
-        <w:jc w:val="center"/>
-        <w:rPr>
-          <w:rFonts w:ascii="Times New Roman" w:eastAsia="Times New Roman" w:hAnsi="Times New Roman" w:cs="Times New Roman"/>
+          <w:smallCaps/>
           <w:sz w:val="28"/>
           <w:szCs w:val="28"/>
         </w:rPr>
       </w:pPr>
-      <w:r>
+    </w:p>
+    <w:p>
+      <w:pPr>
+        <w:spacing w:line="360" w:lineRule="auto"/>
         <w:rPr>
           <w:rFonts w:ascii="Times New Roman" w:eastAsia="Times New Roman" w:hAnsi="Times New Roman" w:cs="Times New Roman"/>
           <w:sz w:val="28"/>
           <w:szCs w:val="28"/>
         </w:rPr>
-        <w:t xml:space="preserve">про виконання </w:t>
-      </w:r>
-    </w:p>
-    <w:p>
-      <w:pPr>
-        <w:tabs>
-          <w:tab w:val="center" w:pos="4819"/>
-          <w:tab w:val="left" w:pos="7468"/>
-        </w:tabs>
+      </w:pPr>
+    </w:p>
+    <w:p>
+      <w:pPr>
         <w:spacing w:line="240" w:lineRule="auto"/>
-        <w:rPr>
-          <w:rFonts w:ascii="Times New Roman" w:eastAsia="Times New Roman" w:hAnsi="Times New Roman" w:cs="Times New Roman"/>
-          <w:b/>
-          <w:sz w:val="28"/>
-          <w:szCs w:val="28"/>
-          <w:lang w:val="en-US"/>
-        </w:rPr>
-      </w:pPr>
-      <w:r>
-        <w:rPr>
-          <w:rFonts w:ascii="Times New Roman" w:eastAsia="Times New Roman" w:hAnsi="Times New Roman" w:cs="Times New Roman"/>
-          <w:b/>
-          <w:sz w:val="28"/>
-          <w:szCs w:val="28"/>
-        </w:rPr>
-        <w:tab/>
-        <w:t xml:space="preserve">      Лабораторних та практичних робіт №</w:t>
-      </w:r>
-      <w:r>
-        <w:rPr>
-          <w:rFonts w:ascii="Times New Roman" w:eastAsia="Times New Roman" w:hAnsi="Times New Roman" w:cs="Times New Roman"/>
-          <w:b/>
-          <w:sz w:val="28"/>
-          <w:szCs w:val="28"/>
-          <w:lang w:val="en-US"/>
-        </w:rPr>
-        <w:t>5</w:t>
-      </w:r>
-    </w:p>
-    <w:p>
-      <w:pPr>
-        <w:spacing w:line="240" w:lineRule="auto"/>
-        <w:jc w:val="center"/>
-        <w:rPr>
-          <w:rFonts w:ascii="Times New Roman" w:eastAsia="Times New Roman" w:hAnsi="Times New Roman" w:cs="Times New Roman"/>
-          <w:sz w:val="28"/>
-          <w:szCs w:val="28"/>
-        </w:rPr>
-      </w:pPr>
-      <w:r>
+        <w:jc w:val="right"/>
         <w:rPr>
           <w:rFonts w:ascii="Times New Roman" w:eastAsia="Times New Roman" w:hAnsi="Times New Roman" w:cs="Times New Roman"/>
           <w:b/>
@@ -237,26 +427,6 @@
           <w:sz w:val="28"/>
           <w:szCs w:val="28"/>
         </w:rPr>
-        <w:t xml:space="preserve">з дисципліни: </w:t>
-      </w:r>
-      <w:r>
-        <w:rPr>
-          <w:rFonts w:ascii="Times New Roman" w:eastAsia="Times New Roman" w:hAnsi="Times New Roman" w:cs="Times New Roman"/>
-          <w:sz w:val="28"/>
-          <w:szCs w:val="28"/>
-        </w:rPr>
-        <w:t>«Мови та парадигми програмування»</w:t>
-      </w:r>
-    </w:p>
-    <w:p>
-      <w:pPr>
-        <w:spacing w:line="240" w:lineRule="auto"/>
-        <w:jc w:val="center"/>
-        <w:rPr>
-          <w:rFonts w:ascii="Times New Roman" w:eastAsia="Times New Roman" w:hAnsi="Times New Roman" w:cs="Times New Roman"/>
-          <w:sz w:val="28"/>
-          <w:szCs w:val="28"/>
-        </w:rPr>
       </w:pPr>
       <w:r>
         <w:rPr>
@@ -266,57 +436,8 @@
           <w:sz w:val="28"/>
           <w:szCs w:val="28"/>
         </w:rPr>
-        <w:t>з розділу</w:t>
-      </w:r>
-      <w:r>
-        <w:rPr>
-          <w:rFonts w:ascii="Times New Roman" w:eastAsia="Times New Roman" w:hAnsi="Times New Roman" w:cs="Times New Roman"/>
-          <w:sz w:val="28"/>
-          <w:szCs w:val="28"/>
-        </w:rPr>
-        <w:t>:  «</w:t>
-      </w:r>
-      <w:r>
-        <w:rPr>
-          <w:rFonts w:ascii="Times New Roman" w:hAnsi="Times New Roman" w:cs="Times New Roman"/>
-          <w:color w:val="000000"/>
-          <w:sz w:val="28"/>
-          <w:szCs w:val="28"/>
-          <w:shd w:val="clear" w:color="auto" w:fill="FFFFFF"/>
-        </w:rPr>
-        <w:t>Файли. Системи числення. Бінарні Файли. Символи і Рядкові Змінні та Текстові Файли. Стандартна бібліотека та деталі/методи роботи з файлами. Створення й використання бібліотек</w:t>
-      </w:r>
-      <w:r>
-        <w:rPr>
-          <w:rFonts w:ascii="Times New Roman" w:eastAsia="Times New Roman" w:hAnsi="Times New Roman" w:cs="Times New Roman"/>
-          <w:sz w:val="28"/>
-          <w:szCs w:val="28"/>
-        </w:rPr>
-        <w:t>»</w:t>
-      </w:r>
-    </w:p>
-    <w:p>
-      <w:pPr>
-        <w:spacing w:line="240" w:lineRule="auto"/>
-        <w:jc w:val="center"/>
-        <w:rPr>
-          <w:rFonts w:ascii="Times New Roman" w:eastAsia="Times New Roman" w:hAnsi="Times New Roman" w:cs="Times New Roman"/>
-          <w:b/>
-          <w:smallCaps/>
-          <w:sz w:val="28"/>
-          <w:szCs w:val="28"/>
-        </w:rPr>
-      </w:pPr>
-    </w:p>
-    <w:p>
-      <w:pPr>
-        <w:spacing w:line="360" w:lineRule="auto"/>
-        <w:rPr>
-          <w:rFonts w:ascii="Times New Roman" w:eastAsia="Times New Roman" w:hAnsi="Times New Roman" w:cs="Times New Roman"/>
-          <w:sz w:val="28"/>
-          <w:szCs w:val="28"/>
-        </w:rPr>
-      </w:pPr>
+        <w:t>Виконав(ла):</w:t>
+      </w:r>
     </w:p>
     <w:p>
       <w:pPr>
@@ -338,38 +459,26 @@
           <w:sz w:val="28"/>
           <w:szCs w:val="28"/>
         </w:rPr>
-        <w:t>Виконав(ла):</w:t>
-      </w:r>
-    </w:p>
-    <w:p>
-      <w:pPr>
-        <w:spacing w:line="240" w:lineRule="auto"/>
-        <w:jc w:val="right"/>
-        <w:rPr>
-          <w:rFonts w:ascii="Times New Roman" w:eastAsia="Times New Roman" w:hAnsi="Times New Roman" w:cs="Times New Roman"/>
-          <w:b/>
-          <w:i/>
+        <w:t xml:space="preserve"> </w:t>
+      </w:r>
+      <w:r>
+        <w:rPr>
+          <w:rFonts w:ascii="Times New Roman" w:eastAsia="Times New Roman" w:hAnsi="Times New Roman" w:cs="Times New Roman"/>
           <w:sz w:val="28"/>
           <w:szCs w:val="28"/>
-        </w:rPr>
-      </w:pPr>
-      <w:r>
-        <w:rPr>
-          <w:rFonts w:ascii="Times New Roman" w:eastAsia="Times New Roman" w:hAnsi="Times New Roman" w:cs="Times New Roman"/>
-          <w:b/>
-          <w:i/>
+          <w:lang w:val="en-US"/>
+        </w:rPr>
+        <w:t>C</w:t>
+      </w:r>
+      <w:bookmarkStart w:id="0" w:name="_GoBack"/>
+      <w:bookmarkEnd w:id="0"/>
+      <w:r>
+        <w:rPr>
+          <w:rFonts w:ascii="Times New Roman" w:eastAsia="Times New Roman" w:hAnsi="Times New Roman" w:cs="Times New Roman"/>
           <w:sz w:val="28"/>
           <w:szCs w:val="28"/>
         </w:rPr>
-        <w:t xml:space="preserve"> </w:t>
-      </w:r>
-      <w:r>
-        <w:rPr>
-          <w:rFonts w:ascii="Times New Roman" w:eastAsia="Times New Roman" w:hAnsi="Times New Roman" w:cs="Times New Roman"/>
-          <w:sz w:val="28"/>
-          <w:szCs w:val="28"/>
-        </w:rPr>
-        <w:t>студент групи ШІ-14</w:t>
+        <w:t>тудент групи ШІ-14</w:t>
       </w:r>
     </w:p>
     <w:p>
@@ -929,15 +1038,7 @@
           <w:sz w:val="24"/>
           <w:szCs w:val="24"/>
         </w:rPr>
-        <w:t xml:space="preserve">. </w:t>
-      </w:r>
-      <w:r>
-        <w:rPr>
-          <w:rFonts w:ascii="Times New Roman" w:eastAsia="Times New Roman" w:hAnsi="Times New Roman" w:cs="Times New Roman"/>
-          <w:sz w:val="24"/>
-          <w:szCs w:val="24"/>
-        </w:rPr>
-        <w:t>Рядкові змінні</w:t>
+        <w:t>. Рядкові змінні</w:t>
       </w:r>
     </w:p>
     <w:p>
@@ -1253,15 +1354,7 @@
           <w:sz w:val="24"/>
           <w:szCs w:val="24"/>
         </w:rPr>
-        <w:t>В</w:t>
-      </w:r>
-      <w:r>
-        <w:rPr>
-          <w:rFonts w:ascii="Times New Roman" w:eastAsia="Times New Roman" w:hAnsi="Times New Roman" w:cs="Times New Roman"/>
-          <w:sz w:val="24"/>
-          <w:szCs w:val="24"/>
-        </w:rPr>
-        <w:t>икористано у лабораторних та практичній роботах</w:t>
+        <w:t>Використано у лабораторних та практичній роботах</w:t>
       </w:r>
     </w:p>
     <w:p>
@@ -6396,24 +6489,14 @@
       <w:r>
         <w:t xml:space="preserve">Малюнок </w:t>
       </w:r>
-      <w:r>
-        <w:fldChar w:fldCharType="begin"/>
-      </w:r>
-      <w:r>
-        <w:instrText xml:space="preserve"> SEQ Малюнок \* ARABIC </w:instrText>
-      </w:r>
-      <w:r>
-        <w:fldChar w:fldCharType="separate"/>
-      </w:r>
-      <w:r>
-        <w:rPr>
-          <w:noProof/>
-        </w:rPr>
-        <w:t>1</w:t>
-      </w:r>
-      <w:r>
-        <w:fldChar w:fldCharType="end"/>
-      </w:r>
+      <w:fldSimple w:instr=" SEQ Малюнок \* ARABIC ">
+        <w:r>
+          <w:rPr>
+            <w:noProof/>
+          </w:rPr>
+          <w:t>1</w:t>
+        </w:r>
+      </w:fldSimple>
       <w:r>
         <w:rPr>
           <w:lang w:val="en-US"/>
@@ -9349,7 +9432,7 @@
       <w:r>
         <w:t xml:space="preserve"> </w:t>
       </w:r>
-      <w:hyperlink r:id="rId19" w:history="1">
+      <w:hyperlink r:id="rId19" w:anchor="diff-094eb5afed61b05ccd94d04dadeed7ac0b7c6263549c60990d1d14c4ca0b492a" w:history="1">
         <w:r>
           <w:rPr>
             <w:rStyle w:val="af3"/>
@@ -17188,7 +17271,7 @@
       <w:r>
         <w:t xml:space="preserve"> </w:t>
       </w:r>
-      <w:hyperlink r:id="rId20" w:history="1">
+      <w:hyperlink r:id="rId20" w:anchor="diff-3f7a6eed28e72de58a20c7b4ede067608cebf18145d7b467dd504919d48623ad" w:history="1">
         <w:r>
           <w:rPr>
             <w:rStyle w:val="af3"/>
@@ -22870,7 +22953,7 @@
       <w:r>
         <w:t xml:space="preserve"> </w:t>
       </w:r>
-      <w:hyperlink r:id="rId21" w:history="1">
+      <w:hyperlink r:id="rId21" w:anchor="diff-00231e3fd43c01e5541ff6af5096c741baa15f2dfdb4fc7d43e7684f2147737e" w:history="1">
         <w:r>
           <w:rPr>
             <w:rStyle w:val="af3"/>
@@ -28976,7 +29059,7 @@
       <w:r>
         <w:t xml:space="preserve"> </w:t>
       </w:r>
-      <w:hyperlink r:id="rId22" w:history="1">
+      <w:hyperlink r:id="rId22" w:anchor="diff-44b91e971c574bbaa223d0fc75981553d46bc789d7040cbfd9af990785a084da" w:history="1">
         <w:r>
           <w:rPr>
             <w:rStyle w:val="af3"/>
@@ -32148,7 +32231,7 @@
         </w:rPr>
         <w:t xml:space="preserve"> </w:t>
       </w:r>
-      <w:hyperlink r:id="rId23" w:history="1">
+      <w:hyperlink r:id="rId23" w:anchor="diff-2be0b9c4f718b8aec059e8eccb22cf22c02ff0a28584f91f8bbed098ce65fa57" w:history="1">
         <w:r>
           <w:rPr>
             <w:rStyle w:val="af3"/>
@@ -36354,7 +36437,7 @@
         </w:rPr>
         <w:t xml:space="preserve"> </w:t>
       </w:r>
-      <w:hyperlink r:id="rId24" w:history="1">
+      <w:hyperlink r:id="rId24" w:anchor="diff-87bf895108bbb8e2e5b7558562ae824aef3ac9ce71945c3094b5a8eaeecddf62" w:history="1">
         <w:r>
           <w:rPr>
             <w:rStyle w:val="af3"/>
@@ -39546,7 +39629,7 @@
       <w:r>
         <w:t xml:space="preserve"> </w:t>
       </w:r>
-      <w:hyperlink r:id="rId25" w:history="1">
+      <w:hyperlink r:id="rId25" w:anchor="diff-dc2c5baf820dcecc5799c1cabcb1ee97caf870a542cc8c79b45b0b9e65d32cbc" w:history="1">
         <w:r>
           <w:rPr>
             <w:rStyle w:val="af3"/>
@@ -41726,7 +41809,7 @@
       <w:r>
         <w:t xml:space="preserve"> </w:t>
       </w:r>
-      <w:hyperlink r:id="rId26" w:history="1">
+      <w:hyperlink r:id="rId26" w:anchor="diff-50378a7b5736228a167a78ed70dd2b3ab6e591ae65fd36b703371f8164007d6a" w:history="1">
         <w:r>
           <w:rPr>
             <w:rStyle w:val="af3"/>
@@ -41911,14 +41994,27 @@
       <w:r>
         <w:t xml:space="preserve">Малюнок </w:t>
       </w:r>
-      <w:fldSimple w:instr=" SEQ Малюнок \* ARABIC ">
-        <w:r>
-          <w:rPr>
-            <w:noProof/>
-          </w:rPr>
-          <w:t>2</w:t>
-        </w:r>
-      </w:fldSimple>
+      <w:r>
+        <w:fldChar w:fldCharType="begin"/>
+      </w:r>
+      <w:r>
+        <w:instrText xml:space="preserve"> SEQ Малюнок \* ARABIC </w:instrText>
+      </w:r>
+      <w:r>
+        <w:fldChar w:fldCharType="separate"/>
+      </w:r>
+      <w:r>
+        <w:rPr>
+          <w:noProof/>
+        </w:rPr>
+        <w:t>2</w:t>
+      </w:r>
+      <w:r>
+        <w:rPr>
+          <w:noProof/>
+        </w:rPr>
+        <w:fldChar w:fldCharType="end"/>
+      </w:r>
       <w:r>
         <w:rPr>
           <w:lang w:val="en-US"/>
@@ -42083,14 +42179,27 @@
       <w:r>
         <w:t xml:space="preserve">Малюнок </w:t>
       </w:r>
-      <w:fldSimple w:instr=" SEQ Малюнок \* ARABIC ">
-        <w:r>
-          <w:rPr>
-            <w:noProof/>
-          </w:rPr>
-          <w:t>3</w:t>
-        </w:r>
-      </w:fldSimple>
+      <w:r>
+        <w:fldChar w:fldCharType="begin"/>
+      </w:r>
+      <w:r>
+        <w:instrText xml:space="preserve"> SEQ Малюнок \* ARABIC </w:instrText>
+      </w:r>
+      <w:r>
+        <w:fldChar w:fldCharType="separate"/>
+      </w:r>
+      <w:r>
+        <w:rPr>
+          <w:noProof/>
+        </w:rPr>
+        <w:t>3</w:t>
+      </w:r>
+      <w:r>
+        <w:rPr>
+          <w:noProof/>
+        </w:rPr>
+        <w:fldChar w:fldCharType="end"/>
+      </w:r>
       <w:r>
         <w:t>: В</w:t>
       </w:r>
@@ -42170,14 +42279,27 @@
       <w:r>
         <w:t xml:space="preserve">Малюнок </w:t>
       </w:r>
-      <w:fldSimple w:instr=" SEQ Малюнок \* ARABIC ">
-        <w:r>
-          <w:rPr>
-            <w:noProof/>
-          </w:rPr>
-          <w:t>4</w:t>
-        </w:r>
-      </w:fldSimple>
+      <w:r>
+        <w:fldChar w:fldCharType="begin"/>
+      </w:r>
+      <w:r>
+        <w:instrText xml:space="preserve"> SEQ Малюнок \* ARABIC </w:instrText>
+      </w:r>
+      <w:r>
+        <w:fldChar w:fldCharType="separate"/>
+      </w:r>
+      <w:r>
+        <w:rPr>
+          <w:noProof/>
+        </w:rPr>
+        <w:t>4</w:t>
+      </w:r>
+      <w:r>
+        <w:rPr>
+          <w:noProof/>
+        </w:rPr>
+        <w:fldChar w:fldCharType="end"/>
+      </w:r>
       <w:r>
         <w:t>: Виведення списку школярів після видалення тих, в кого є бал 2 і нижче</w:t>
       </w:r>
@@ -42238,14 +42360,27 @@
       <w:r>
         <w:t xml:space="preserve">Малюнок </w:t>
       </w:r>
-      <w:fldSimple w:instr=" SEQ Малюнок \* ARABIC ">
-        <w:r>
-          <w:rPr>
-            <w:noProof/>
-          </w:rPr>
-          <w:t>5</w:t>
-        </w:r>
-      </w:fldSimple>
+      <w:r>
+        <w:fldChar w:fldCharType="begin"/>
+      </w:r>
+      <w:r>
+        <w:instrText xml:space="preserve"> SEQ Малюнок \* ARABIC </w:instrText>
+      </w:r>
+      <w:r>
+        <w:fldChar w:fldCharType="separate"/>
+      </w:r>
+      <w:r>
+        <w:rPr>
+          <w:noProof/>
+        </w:rPr>
+        <w:t>5</w:t>
+      </w:r>
+      <w:r>
+        <w:rPr>
+          <w:noProof/>
+        </w:rPr>
+        <w:fldChar w:fldCharType="end"/>
+      </w:r>
       <w:r>
         <w:t>: Виведення списку школярів пясля додавання нового</w:t>
       </w:r>
@@ -42311,14 +42446,27 @@
       <w:r>
         <w:t xml:space="preserve">Малюнок </w:t>
       </w:r>
-      <w:fldSimple w:instr=" SEQ Малюнок \* ARABIC ">
-        <w:r>
-          <w:rPr>
-            <w:noProof/>
-          </w:rPr>
-          <w:t>6</w:t>
-        </w:r>
-      </w:fldSimple>
+      <w:r>
+        <w:fldChar w:fldCharType="begin"/>
+      </w:r>
+      <w:r>
+        <w:instrText xml:space="preserve"> SEQ Малюнок \* ARABIC </w:instrText>
+      </w:r>
+      <w:r>
+        <w:fldChar w:fldCharType="separate"/>
+      </w:r>
+      <w:r>
+        <w:rPr>
+          <w:noProof/>
+        </w:rPr>
+        <w:t>6</w:t>
+      </w:r>
+      <w:r>
+        <w:rPr>
+          <w:noProof/>
+        </w:rPr>
+        <w:fldChar w:fldCharType="end"/>
+      </w:r>
       <w:r>
         <w:t>: Остаточний бінарний файл</w:t>
       </w:r>
@@ -42531,14 +42679,27 @@
       <w:r>
         <w:t xml:space="preserve">Малюнок </w:t>
       </w:r>
-      <w:fldSimple w:instr=" SEQ Малюнок \* ARABIC ">
-        <w:r>
-          <w:rPr>
-            <w:noProof/>
-          </w:rPr>
-          <w:t>7</w:t>
-        </w:r>
-      </w:fldSimple>
+      <w:r>
+        <w:fldChar w:fldCharType="begin"/>
+      </w:r>
+      <w:r>
+        <w:instrText xml:space="preserve"> SEQ Малюнок \* ARABIC </w:instrText>
+      </w:r>
+      <w:r>
+        <w:fldChar w:fldCharType="separate"/>
+      </w:r>
+      <w:r>
+        <w:rPr>
+          <w:noProof/>
+        </w:rPr>
+        <w:t>7</w:t>
+      </w:r>
+      <w:r>
+        <w:rPr>
+          <w:noProof/>
+        </w:rPr>
+        <w:fldChar w:fldCharType="end"/>
+      </w:r>
       <w:r>
         <w:t xml:space="preserve">: Успішна </w:t>
       </w:r>
@@ -42604,14 +42765,27 @@
       <w:r>
         <w:t xml:space="preserve">Малюнок </w:t>
       </w:r>
-      <w:fldSimple w:instr=" SEQ Малюнок \* ARABIC ">
-        <w:r>
-          <w:rPr>
-            <w:noProof/>
-          </w:rPr>
-          <w:t>8</w:t>
-        </w:r>
-      </w:fldSimple>
+      <w:r>
+        <w:fldChar w:fldCharType="begin"/>
+      </w:r>
+      <w:r>
+        <w:instrText xml:space="preserve"> SEQ Малюнок \* ARABIC </w:instrText>
+      </w:r>
+      <w:r>
+        <w:fldChar w:fldCharType="separate"/>
+      </w:r>
+      <w:r>
+        <w:rPr>
+          <w:noProof/>
+        </w:rPr>
+        <w:t>8</w:t>
+      </w:r>
+      <w:r>
+        <w:rPr>
+          <w:noProof/>
+        </w:rPr>
+        <w:fldChar w:fldCharType="end"/>
+      </w:r>
       <w:r>
         <w:t xml:space="preserve">: Вміст текстового файлу </w:t>
       </w:r>
@@ -42683,14 +42857,27 @@
       <w:r>
         <w:t xml:space="preserve">Малюнок </w:t>
       </w:r>
-      <w:fldSimple w:instr=" SEQ Малюнок \* ARABIC ">
-        <w:r>
-          <w:rPr>
-            <w:noProof/>
-          </w:rPr>
-          <w:t>9</w:t>
-        </w:r>
-      </w:fldSimple>
+      <w:r>
+        <w:fldChar w:fldCharType="begin"/>
+      </w:r>
+      <w:r>
+        <w:instrText xml:space="preserve"> SEQ Малюнок \* ARABIC </w:instrText>
+      </w:r>
+      <w:r>
+        <w:fldChar w:fldCharType="separate"/>
+      </w:r>
+      <w:r>
+        <w:rPr>
+          <w:noProof/>
+        </w:rPr>
+        <w:t>9</w:t>
+      </w:r>
+      <w:r>
+        <w:rPr>
+          <w:noProof/>
+        </w:rPr>
+        <w:fldChar w:fldCharType="end"/>
+      </w:r>
       <w:r>
         <w:rPr>
           <w:lang w:val="en-US"/>
@@ -42942,14 +43129,27 @@
       <w:r>
         <w:t xml:space="preserve">Малюнок </w:t>
       </w:r>
-      <w:fldSimple w:instr=" SEQ Малюнок \* ARABIC ">
-        <w:r>
-          <w:rPr>
-            <w:noProof/>
-          </w:rPr>
-          <w:t>10</w:t>
-        </w:r>
-      </w:fldSimple>
+      <w:r>
+        <w:fldChar w:fldCharType="begin"/>
+      </w:r>
+      <w:r>
+        <w:instrText xml:space="preserve"> SEQ Малюнок \* ARABIC </w:instrText>
+      </w:r>
+      <w:r>
+        <w:fldChar w:fldCharType="separate"/>
+      </w:r>
+      <w:r>
+        <w:rPr>
+          <w:noProof/>
+        </w:rPr>
+        <w:t>10</w:t>
+      </w:r>
+      <w:r>
+        <w:rPr>
+          <w:noProof/>
+        </w:rPr>
+        <w:fldChar w:fldCharType="end"/>
+      </w:r>
       <w:r>
         <w:rPr>
           <w:lang w:val="en-US"/>
@@ -43025,14 +43225,27 @@
       <w:r>
         <w:t xml:space="preserve">Малюнок </w:t>
       </w:r>
-      <w:fldSimple w:instr=" SEQ Малюнок \* ARABIC ">
-        <w:r>
-          <w:rPr>
-            <w:noProof/>
-          </w:rPr>
-          <w:t>11</w:t>
-        </w:r>
-      </w:fldSimple>
+      <w:r>
+        <w:fldChar w:fldCharType="begin"/>
+      </w:r>
+      <w:r>
+        <w:instrText xml:space="preserve"> SEQ Малюнок \* ARABIC </w:instrText>
+      </w:r>
+      <w:r>
+        <w:fldChar w:fldCharType="separate"/>
+      </w:r>
+      <w:r>
+        <w:rPr>
+          <w:noProof/>
+        </w:rPr>
+        <w:t>11</w:t>
+      </w:r>
+      <w:r>
+        <w:rPr>
+          <w:noProof/>
+        </w:rPr>
+        <w:fldChar w:fldCharType="end"/>
+      </w:r>
       <w:r>
         <w:t xml:space="preserve">: Вивід співпадає із прикладом у </w:t>
       </w:r>
@@ -43121,14 +43334,27 @@
       <w:r>
         <w:t xml:space="preserve">Малюнок </w:t>
       </w:r>
-      <w:fldSimple w:instr=" SEQ Малюнок \* ARABIC ">
-        <w:r>
-          <w:rPr>
-            <w:noProof/>
-          </w:rPr>
-          <w:t>12</w:t>
-        </w:r>
-      </w:fldSimple>
+      <w:r>
+        <w:fldChar w:fldCharType="begin"/>
+      </w:r>
+      <w:r>
+        <w:instrText xml:space="preserve"> SEQ Малюнок \* ARABIC </w:instrText>
+      </w:r>
+      <w:r>
+        <w:fldChar w:fldCharType="separate"/>
+      </w:r>
+      <w:r>
+        <w:rPr>
+          <w:noProof/>
+        </w:rPr>
+        <w:t>12</w:t>
+      </w:r>
+      <w:r>
+        <w:rPr>
+          <w:noProof/>
+        </w:rPr>
+        <w:fldChar w:fldCharType="end"/>
+      </w:r>
       <w:r>
         <w:t xml:space="preserve">: Підтвердження правильності коду у </w:t>
       </w:r>
@@ -43300,14 +43526,27 @@
       <w:r>
         <w:t xml:space="preserve">Малюнок </w:t>
       </w:r>
-      <w:fldSimple w:instr=" SEQ Малюнок \* ARABIC ">
-        <w:r>
-          <w:rPr>
-            <w:noProof/>
-          </w:rPr>
-          <w:t>13</w:t>
-        </w:r>
-      </w:fldSimple>
+      <w:r>
+        <w:fldChar w:fldCharType="begin"/>
+      </w:r>
+      <w:r>
+        <w:instrText xml:space="preserve"> SEQ Малюнок \* ARABIC </w:instrText>
+      </w:r>
+      <w:r>
+        <w:fldChar w:fldCharType="separate"/>
+      </w:r>
+      <w:r>
+        <w:rPr>
+          <w:noProof/>
+        </w:rPr>
+        <w:t>13</w:t>
+      </w:r>
+      <w:r>
+        <w:rPr>
+          <w:noProof/>
+        </w:rPr>
+        <w:fldChar w:fldCharType="end"/>
+      </w:r>
       <w:r>
         <w:rPr>
           <w:lang w:val="en-US"/>
@@ -43387,14 +43626,27 @@
       <w:r>
         <w:t xml:space="preserve">Малюнок </w:t>
       </w:r>
-      <w:fldSimple w:instr=" SEQ Малюнок \* ARABIC ">
-        <w:r>
-          <w:rPr>
-            <w:noProof/>
-          </w:rPr>
-          <w:t>14</w:t>
-        </w:r>
-      </w:fldSimple>
+      <w:r>
+        <w:fldChar w:fldCharType="begin"/>
+      </w:r>
+      <w:r>
+        <w:instrText xml:space="preserve"> SEQ Малюнок \* ARABIC </w:instrText>
+      </w:r>
+      <w:r>
+        <w:fldChar w:fldCharType="separate"/>
+      </w:r>
+      <w:r>
+        <w:rPr>
+          <w:noProof/>
+        </w:rPr>
+        <w:t>14</w:t>
+      </w:r>
+      <w:r>
+        <w:rPr>
+          <w:noProof/>
+        </w:rPr>
+        <w:fldChar w:fldCharType="end"/>
+      </w:r>
       <w:r>
         <w:t xml:space="preserve">: </w:t>
       </w:r>
@@ -43467,14 +43719,27 @@
       <w:r>
         <w:t xml:space="preserve">Малюнок </w:t>
       </w:r>
-      <w:fldSimple w:instr=" SEQ Малюнок \* ARABIC ">
-        <w:r>
-          <w:rPr>
-            <w:noProof/>
-          </w:rPr>
-          <w:t>15</w:t>
-        </w:r>
-      </w:fldSimple>
+      <w:r>
+        <w:fldChar w:fldCharType="begin"/>
+      </w:r>
+      <w:r>
+        <w:instrText xml:space="preserve"> SEQ Малюнок \* ARABIC </w:instrText>
+      </w:r>
+      <w:r>
+        <w:fldChar w:fldCharType="separate"/>
+      </w:r>
+      <w:r>
+        <w:rPr>
+          <w:noProof/>
+        </w:rPr>
+        <w:t>15</w:t>
+      </w:r>
+      <w:r>
+        <w:rPr>
+          <w:noProof/>
+        </w:rPr>
+        <w:fldChar w:fldCharType="end"/>
+      </w:r>
       <w:r>
         <w:t xml:space="preserve">: </w:t>
       </w:r>
@@ -43543,14 +43808,27 @@
       <w:r>
         <w:t xml:space="preserve">Малюнок </w:t>
       </w:r>
-      <w:fldSimple w:instr=" SEQ Малюнок \* ARABIC ">
-        <w:r>
-          <w:rPr>
-            <w:noProof/>
-          </w:rPr>
-          <w:t>16</w:t>
-        </w:r>
-      </w:fldSimple>
+      <w:r>
+        <w:fldChar w:fldCharType="begin"/>
+      </w:r>
+      <w:r>
+        <w:instrText xml:space="preserve"> SEQ Малюнок \* ARABIC </w:instrText>
+      </w:r>
+      <w:r>
+        <w:fldChar w:fldCharType="separate"/>
+      </w:r>
+      <w:r>
+        <w:rPr>
+          <w:noProof/>
+        </w:rPr>
+        <w:t>16</w:t>
+      </w:r>
+      <w:r>
+        <w:rPr>
+          <w:noProof/>
+        </w:rPr>
+        <w:fldChar w:fldCharType="end"/>
+      </w:r>
       <w:r>
         <w:t xml:space="preserve">: </w:t>
       </w:r>
@@ -43629,14 +43907,27 @@
       <w:r>
         <w:t xml:space="preserve">Малюнок </w:t>
       </w:r>
-      <w:fldSimple w:instr=" SEQ Малюнок \* ARABIC ">
-        <w:r>
-          <w:rPr>
-            <w:noProof/>
-          </w:rPr>
-          <w:t>17</w:t>
-        </w:r>
-      </w:fldSimple>
+      <w:r>
+        <w:fldChar w:fldCharType="begin"/>
+      </w:r>
+      <w:r>
+        <w:instrText xml:space="preserve"> SEQ Малюнок \* ARABIC </w:instrText>
+      </w:r>
+      <w:r>
+        <w:fldChar w:fldCharType="separate"/>
+      </w:r>
+      <w:r>
+        <w:rPr>
+          <w:noProof/>
+        </w:rPr>
+        <w:t>17</w:t>
+      </w:r>
+      <w:r>
+        <w:rPr>
+          <w:noProof/>
+        </w:rPr>
+        <w:fldChar w:fldCharType="end"/>
+      </w:r>
       <w:r>
         <w:t xml:space="preserve">: </w:t>
       </w:r>
@@ -43834,14 +44125,27 @@
       <w:r>
         <w:t xml:space="preserve">Малюнок </w:t>
       </w:r>
-      <w:fldSimple w:instr=" SEQ Малюнок \* ARABIC ">
-        <w:r>
-          <w:rPr>
-            <w:noProof/>
-          </w:rPr>
-          <w:t>18</w:t>
-        </w:r>
-      </w:fldSimple>
+      <w:r>
+        <w:fldChar w:fldCharType="begin"/>
+      </w:r>
+      <w:r>
+        <w:instrText xml:space="preserve"> SEQ Малюнок \* ARABIC </w:instrText>
+      </w:r>
+      <w:r>
+        <w:fldChar w:fldCharType="separate"/>
+      </w:r>
+      <w:r>
+        <w:rPr>
+          <w:noProof/>
+        </w:rPr>
+        <w:t>18</w:t>
+      </w:r>
+      <w:r>
+        <w:rPr>
+          <w:noProof/>
+        </w:rPr>
+        <w:fldChar w:fldCharType="end"/>
+      </w:r>
       <w:r>
         <w:t xml:space="preserve">: </w:t>
       </w:r>
@@ -43932,14 +44236,27 @@
       <w:r>
         <w:t xml:space="preserve">Малюнок </w:t>
       </w:r>
-      <w:fldSimple w:instr=" SEQ Малюнок \* ARABIC ">
-        <w:r>
-          <w:rPr>
-            <w:noProof/>
-          </w:rPr>
-          <w:t>19</w:t>
-        </w:r>
-      </w:fldSimple>
+      <w:r>
+        <w:fldChar w:fldCharType="begin"/>
+      </w:r>
+      <w:r>
+        <w:instrText xml:space="preserve"> SEQ Малюнок \* ARABIC </w:instrText>
+      </w:r>
+      <w:r>
+        <w:fldChar w:fldCharType="separate"/>
+      </w:r>
+      <w:r>
+        <w:rPr>
+          <w:noProof/>
+        </w:rPr>
+        <w:t>19</w:t>
+      </w:r>
+      <w:r>
+        <w:rPr>
+          <w:noProof/>
+        </w:rPr>
+        <w:fldChar w:fldCharType="end"/>
+      </w:r>
       <w:r>
         <w:t>: Вміст початкового текстового файлу</w:t>
       </w:r>
@@ -44006,14 +44323,27 @@
       <w:r>
         <w:t xml:space="preserve">Малюнок </w:t>
       </w:r>
-      <w:fldSimple w:instr=" SEQ Малюнок \* ARABIC ">
-        <w:r>
-          <w:rPr>
-            <w:noProof/>
-          </w:rPr>
-          <w:t>20</w:t>
-        </w:r>
-      </w:fldSimple>
+      <w:r>
+        <w:fldChar w:fldCharType="begin"/>
+      </w:r>
+      <w:r>
+        <w:instrText xml:space="preserve"> SEQ Малюнок \* ARABIC </w:instrText>
+      </w:r>
+      <w:r>
+        <w:fldChar w:fldCharType="separate"/>
+      </w:r>
+      <w:r>
+        <w:rPr>
+          <w:noProof/>
+        </w:rPr>
+        <w:t>20</w:t>
+      </w:r>
+      <w:r>
+        <w:rPr>
+          <w:noProof/>
+        </w:rPr>
+        <w:fldChar w:fldCharType="end"/>
+      </w:r>
       <w:r>
         <w:t>: Скопійований із початкового файлу вміст нового</w:t>
       </w:r>
@@ -44213,14 +44543,27 @@
       <w:r>
         <w:t xml:space="preserve">Малюнок </w:t>
       </w:r>
-      <w:fldSimple w:instr=" SEQ Малюнок \* ARABIC ">
-        <w:r>
-          <w:rPr>
-            <w:noProof/>
-          </w:rPr>
-          <w:t>21</w:t>
-        </w:r>
-      </w:fldSimple>
+      <w:r>
+        <w:fldChar w:fldCharType="begin"/>
+      </w:r>
+      <w:r>
+        <w:instrText xml:space="preserve"> SEQ Малюнок \* ARABIC </w:instrText>
+      </w:r>
+      <w:r>
+        <w:fldChar w:fldCharType="separate"/>
+      </w:r>
+      <w:r>
+        <w:rPr>
+          <w:noProof/>
+        </w:rPr>
+        <w:t>21</w:t>
+      </w:r>
+      <w:r>
+        <w:rPr>
+          <w:noProof/>
+        </w:rPr>
+        <w:fldChar w:fldCharType="end"/>
+      </w:r>
       <w:r>
         <w:t xml:space="preserve">: </w:t>
       </w:r>
@@ -44289,14 +44632,27 @@
       <w:r>
         <w:t xml:space="preserve">Малюнок </w:t>
       </w:r>
-      <w:fldSimple w:instr=" SEQ Малюнок \* ARABIC ">
-        <w:r>
-          <w:rPr>
-            <w:noProof/>
-          </w:rPr>
-          <w:t>22</w:t>
-        </w:r>
-      </w:fldSimple>
+      <w:r>
+        <w:fldChar w:fldCharType="begin"/>
+      </w:r>
+      <w:r>
+        <w:instrText xml:space="preserve"> SEQ Малюнок \* ARABIC </w:instrText>
+      </w:r>
+      <w:r>
+        <w:fldChar w:fldCharType="separate"/>
+      </w:r>
+      <w:r>
+        <w:rPr>
+          <w:noProof/>
+        </w:rPr>
+        <w:t>22</w:t>
+      </w:r>
+      <w:r>
+        <w:rPr>
+          <w:noProof/>
+        </w:rPr>
+        <w:fldChar w:fldCharType="end"/>
+      </w:r>
       <w:r>
         <w:t xml:space="preserve">: </w:t>
       </w:r>
@@ -44365,14 +44721,27 @@
       <w:r>
         <w:t xml:space="preserve">Малюнок </w:t>
       </w:r>
-      <w:fldSimple w:instr=" SEQ Малюнок \* ARABIC ">
-        <w:r>
-          <w:rPr>
-            <w:noProof/>
-          </w:rPr>
-          <w:t>23</w:t>
-        </w:r>
-      </w:fldSimple>
+      <w:r>
+        <w:fldChar w:fldCharType="begin"/>
+      </w:r>
+      <w:r>
+        <w:instrText xml:space="preserve"> SEQ Малюнок \* ARABIC </w:instrText>
+      </w:r>
+      <w:r>
+        <w:fldChar w:fldCharType="separate"/>
+      </w:r>
+      <w:r>
+        <w:rPr>
+          <w:noProof/>
+        </w:rPr>
+        <w:t>23</w:t>
+      </w:r>
+      <w:r>
+        <w:rPr>
+          <w:noProof/>
+        </w:rPr>
+        <w:fldChar w:fldCharType="end"/>
+      </w:r>
       <w:r>
         <w:t xml:space="preserve">: </w:t>
       </w:r>
@@ -44568,14 +44937,27 @@
       <w:r>
         <w:t xml:space="preserve">Малюнок </w:t>
       </w:r>
-      <w:fldSimple w:instr=" SEQ Малюнок \* ARABIC ">
-        <w:r>
-          <w:rPr>
-            <w:noProof/>
-          </w:rPr>
-          <w:t>24</w:t>
-        </w:r>
-      </w:fldSimple>
+      <w:r>
+        <w:fldChar w:fldCharType="begin"/>
+      </w:r>
+      <w:r>
+        <w:instrText xml:space="preserve"> SEQ Малюнок \* ARABIC </w:instrText>
+      </w:r>
+      <w:r>
+        <w:fldChar w:fldCharType="separate"/>
+      </w:r>
+      <w:r>
+        <w:rPr>
+          <w:noProof/>
+        </w:rPr>
+        <w:t>24</w:t>
+      </w:r>
+      <w:r>
+        <w:rPr>
+          <w:noProof/>
+        </w:rPr>
+        <w:fldChar w:fldCharType="end"/>
+      </w:r>
       <w:r>
         <w:t xml:space="preserve">: Перші 3 рядки запропонований у </w:t>
       </w:r>
@@ -44666,14 +45048,27 @@
       <w:r>
         <w:t xml:space="preserve">Малюнок </w:t>
       </w:r>
-      <w:fldSimple w:instr=" SEQ Малюнок \* ARABIC ">
-        <w:r>
-          <w:rPr>
-            <w:noProof/>
-          </w:rPr>
-          <w:t>25</w:t>
-        </w:r>
-      </w:fldSimple>
+      <w:r>
+        <w:fldChar w:fldCharType="begin"/>
+      </w:r>
+      <w:r>
+        <w:instrText xml:space="preserve"> SEQ Малюнок \* ARABIC </w:instrText>
+      </w:r>
+      <w:r>
+        <w:fldChar w:fldCharType="separate"/>
+      </w:r>
+      <w:r>
+        <w:rPr>
+          <w:noProof/>
+        </w:rPr>
+        <w:t>25</w:t>
+      </w:r>
+      <w:r>
+        <w:rPr>
+          <w:noProof/>
+        </w:rPr>
+        <w:fldChar w:fldCharType="end"/>
+      </w:r>
       <w:r>
         <w:t xml:space="preserve">: </w:t>
       </w:r>
@@ -44690,7 +45085,6 @@
           <w:u w:val="single"/>
         </w:rPr>
       </w:pPr>
-      <w:bookmarkStart w:id="0" w:name="_GoBack"/>
       <w:r>
         <w:rPr>
           <w:rFonts w:ascii="Times New Roman" w:eastAsia="Times New Roman" w:hAnsi="Times New Roman" w:cs="Times New Roman"/>
@@ -44720,7 +45114,6 @@
         <w:t>хв</w:t>
       </w:r>
     </w:p>
-    <w:bookmarkEnd w:id="0"/>
     <w:p>
       <w:pPr>
         <w:rPr>
@@ -44825,14 +45218,27 @@
       <w:r>
         <w:t xml:space="preserve">Малюнок </w:t>
       </w:r>
-      <w:fldSimple w:instr=" SEQ Малюнок \* ARABIC ">
-        <w:r>
-          <w:rPr>
-            <w:noProof/>
-          </w:rPr>
-          <w:t>26</w:t>
-        </w:r>
-      </w:fldSimple>
+      <w:r>
+        <w:fldChar w:fldCharType="begin"/>
+      </w:r>
+      <w:r>
+        <w:instrText xml:space="preserve"> SEQ Малюнок \* ARABIC </w:instrText>
+      </w:r>
+      <w:r>
+        <w:fldChar w:fldCharType="separate"/>
+      </w:r>
+      <w:r>
+        <w:rPr>
+          <w:noProof/>
+        </w:rPr>
+        <w:t>26</w:t>
+      </w:r>
+      <w:r>
+        <w:rPr>
+          <w:noProof/>
+        </w:rPr>
+        <w:fldChar w:fldCharType="end"/>
+      </w:r>
       <w:r>
         <w:t xml:space="preserve">: Скрін із зустрічі з командою у </w:t>
       </w:r>
@@ -48286,7 +48692,7 @@
 </file>
 
 <file path=customXml/itemProps2.xml><?xml version="1.0" encoding="utf-8"?>
-<ds:datastoreItem xmlns:ds="http://schemas.openxmlformats.org/officeDocument/2006/customXml" ds:itemID="{401730BB-DAD1-458A-8823-9BFA8A6EA19C}">
+<ds:datastoreItem xmlns:ds="http://schemas.openxmlformats.org/officeDocument/2006/customXml" ds:itemID="{1AB265C9-D19E-4FA8-A694-038EA1319968}">
   <ds:schemaRefs>
     <ds:schemaRef ds:uri="http://schemas.openxmlformats.org/officeDocument/2006/bibliography"/>
   </ds:schemaRefs>

</xml_diff>